<commit_message>
Creation of sign up and login pages
</commit_message>
<xml_diff>
--- a/Read_Me/Read_Me.docx
+++ b/Read_Me/Read_Me.docx
@@ -364,228 +364,88 @@
           <w:szCs w:val="24"/>
           <w:lang w:val="en-US"/>
         </w:rPr>
-        <w:t>blinker-1.9.</w:t>
-      </w:r>
-      <w:proofErr w:type="gramStart"/>
-      <w:r>
-        <w:rPr>
-          <w:rFonts w:ascii="Times New Roman" w:hAnsi="Times New Roman" w:cs="Times New Roman"/>
-          <w:sz w:val="24"/>
-          <w:szCs w:val="24"/>
-          <w:lang w:val="en-US"/>
-        </w:rPr>
-        <w:t>0 ,</w:t>
-      </w:r>
-      <w:proofErr w:type="gramEnd"/>
-      <w:r>
-        <w:rPr>
-          <w:rFonts w:ascii="Times New Roman" w:hAnsi="Times New Roman" w:cs="Times New Roman"/>
-          <w:sz w:val="24"/>
-          <w:szCs w:val="24"/>
-          <w:lang w:val="en-US"/>
-        </w:rPr>
-        <w:t xml:space="preserve"> click-8.2.</w:t>
-      </w:r>
-      <w:proofErr w:type="gramStart"/>
-      <w:r>
-        <w:rPr>
-          <w:rFonts w:ascii="Times New Roman" w:hAnsi="Times New Roman" w:cs="Times New Roman"/>
-          <w:sz w:val="24"/>
-          <w:szCs w:val="24"/>
-          <w:lang w:val="en-US"/>
-        </w:rPr>
-        <w:t>1 ,</w:t>
-      </w:r>
-      <w:proofErr w:type="gramEnd"/>
-      <w:r>
-        <w:rPr>
-          <w:rFonts w:ascii="Times New Roman" w:hAnsi="Times New Roman" w:cs="Times New Roman"/>
-          <w:sz w:val="24"/>
-          <w:szCs w:val="24"/>
-          <w:lang w:val="en-US"/>
-        </w:rPr>
-        <w:t xml:space="preserve"> colorama-0.4.</w:t>
-      </w:r>
-      <w:proofErr w:type="gramStart"/>
-      <w:r>
-        <w:rPr>
-          <w:rFonts w:ascii="Times New Roman" w:hAnsi="Times New Roman" w:cs="Times New Roman"/>
-          <w:sz w:val="24"/>
-          <w:szCs w:val="24"/>
-          <w:lang w:val="en-US"/>
-        </w:rPr>
-        <w:t xml:space="preserve">6 </w:t>
-      </w:r>
-      <w:r>
-        <w:rPr>
-          <w:rFonts w:ascii="Times New Roman" w:hAnsi="Times New Roman" w:cs="Times New Roman"/>
-          <w:sz w:val="24"/>
-          <w:szCs w:val="24"/>
-          <w:lang w:val="en-US"/>
-        </w:rPr>
-        <w:t>,</w:t>
-      </w:r>
-      <w:proofErr w:type="gramEnd"/>
-      <w:r>
-        <w:rPr>
-          <w:rFonts w:ascii="Times New Roman" w:hAnsi="Times New Roman" w:cs="Times New Roman"/>
-          <w:sz w:val="24"/>
-          <w:szCs w:val="24"/>
-          <w:lang w:val="en-US"/>
-        </w:rPr>
-        <w:t xml:space="preserve"> </w:t>
-      </w:r>
-      <w:r>
-        <w:rPr>
-          <w:rFonts w:ascii="Times New Roman" w:hAnsi="Times New Roman" w:cs="Times New Roman"/>
-          <w:sz w:val="24"/>
-          <w:szCs w:val="24"/>
-          <w:lang w:val="en-US"/>
-        </w:rPr>
-        <w:t>flask-3.1.</w:t>
-      </w:r>
-      <w:proofErr w:type="gramStart"/>
-      <w:r>
-        <w:rPr>
-          <w:rFonts w:ascii="Times New Roman" w:hAnsi="Times New Roman" w:cs="Times New Roman"/>
-          <w:sz w:val="24"/>
-          <w:szCs w:val="24"/>
-          <w:lang w:val="en-US"/>
-        </w:rPr>
-        <w:t xml:space="preserve">1 </w:t>
-      </w:r>
-      <w:r>
-        <w:rPr>
-          <w:rFonts w:ascii="Times New Roman" w:hAnsi="Times New Roman" w:cs="Times New Roman"/>
-          <w:sz w:val="24"/>
-          <w:szCs w:val="24"/>
-          <w:lang w:val="en-US"/>
-        </w:rPr>
-        <w:t>,</w:t>
-      </w:r>
-      <w:proofErr w:type="gramEnd"/>
-      <w:r>
-        <w:rPr>
-          <w:rFonts w:ascii="Times New Roman" w:hAnsi="Times New Roman" w:cs="Times New Roman"/>
-          <w:sz w:val="24"/>
-          <w:szCs w:val="24"/>
-          <w:lang w:val="en-US"/>
-        </w:rPr>
-        <w:t xml:space="preserve"> </w:t>
-      </w:r>
-      <w:r>
-        <w:rPr>
-          <w:rFonts w:ascii="Times New Roman" w:hAnsi="Times New Roman" w:cs="Times New Roman"/>
-          <w:sz w:val="24"/>
-          <w:szCs w:val="24"/>
-          <w:lang w:val="en-US"/>
-        </w:rPr>
-        <w:t>itsdangerous-2.2.</w:t>
-      </w:r>
-      <w:proofErr w:type="gramStart"/>
-      <w:r>
-        <w:rPr>
-          <w:rFonts w:ascii="Times New Roman" w:hAnsi="Times New Roman" w:cs="Times New Roman"/>
-          <w:sz w:val="24"/>
-          <w:szCs w:val="24"/>
-          <w:lang w:val="en-US"/>
-        </w:rPr>
-        <w:t xml:space="preserve">0 </w:t>
-      </w:r>
-      <w:r>
-        <w:rPr>
-          <w:rFonts w:ascii="Times New Roman" w:hAnsi="Times New Roman" w:cs="Times New Roman"/>
-          <w:sz w:val="24"/>
-          <w:szCs w:val="24"/>
-          <w:lang w:val="en-US"/>
-        </w:rPr>
-        <w:t>,</w:t>
-      </w:r>
-      <w:proofErr w:type="gramEnd"/>
-      <w:r>
-        <w:rPr>
-          <w:rFonts w:ascii="Times New Roman" w:hAnsi="Times New Roman" w:cs="Times New Roman"/>
-          <w:sz w:val="24"/>
-          <w:szCs w:val="24"/>
-          <w:lang w:val="en-US"/>
-        </w:rPr>
-        <w:t xml:space="preserve"> </w:t>
-      </w:r>
-      <w:r>
-        <w:rPr>
-          <w:rFonts w:ascii="Times New Roman" w:hAnsi="Times New Roman" w:cs="Times New Roman"/>
-          <w:sz w:val="24"/>
-          <w:szCs w:val="24"/>
-          <w:lang w:val="en-US"/>
-        </w:rPr>
-        <w:t>jinja2-3.1.</w:t>
-      </w:r>
-      <w:proofErr w:type="gramStart"/>
-      <w:r>
-        <w:rPr>
-          <w:rFonts w:ascii="Times New Roman" w:hAnsi="Times New Roman" w:cs="Times New Roman"/>
-          <w:sz w:val="24"/>
-          <w:szCs w:val="24"/>
-          <w:lang w:val="en-US"/>
-        </w:rPr>
-        <w:t xml:space="preserve">6 </w:t>
-      </w:r>
-      <w:r>
-        <w:rPr>
-          <w:rFonts w:ascii="Times New Roman" w:hAnsi="Times New Roman" w:cs="Times New Roman"/>
-          <w:sz w:val="24"/>
-          <w:szCs w:val="24"/>
-          <w:lang w:val="en-US"/>
-        </w:rPr>
-        <w:t>,</w:t>
-      </w:r>
-      <w:proofErr w:type="gramEnd"/>
-      <w:r>
-        <w:rPr>
-          <w:rFonts w:ascii="Times New Roman" w:hAnsi="Times New Roman" w:cs="Times New Roman"/>
-          <w:sz w:val="24"/>
-          <w:szCs w:val="24"/>
-          <w:lang w:val="en-US"/>
-        </w:rPr>
-        <w:t xml:space="preserve"> </w:t>
-      </w:r>
-      <w:r>
-        <w:rPr>
-          <w:rFonts w:ascii="Times New Roman" w:hAnsi="Times New Roman" w:cs="Times New Roman"/>
-          <w:sz w:val="24"/>
-          <w:szCs w:val="24"/>
-          <w:lang w:val="en-US"/>
-        </w:rPr>
-        <w:t>markupsafe-3.0.</w:t>
-      </w:r>
-      <w:proofErr w:type="gramStart"/>
-      <w:r>
-        <w:rPr>
-          <w:rFonts w:ascii="Times New Roman" w:hAnsi="Times New Roman" w:cs="Times New Roman"/>
-          <w:sz w:val="24"/>
-          <w:szCs w:val="24"/>
-          <w:lang w:val="en-US"/>
-        </w:rPr>
-        <w:t xml:space="preserve">2 </w:t>
-      </w:r>
-      <w:r>
-        <w:rPr>
-          <w:rFonts w:ascii="Times New Roman" w:hAnsi="Times New Roman" w:cs="Times New Roman"/>
-          <w:sz w:val="24"/>
-          <w:szCs w:val="24"/>
-          <w:lang w:val="en-US"/>
-        </w:rPr>
-        <w:t>,</w:t>
-      </w:r>
-      <w:proofErr w:type="gramEnd"/>
-      <w:r>
-        <w:rPr>
-          <w:rFonts w:ascii="Times New Roman" w:hAnsi="Times New Roman" w:cs="Times New Roman"/>
-          <w:sz w:val="24"/>
-          <w:szCs w:val="24"/>
-          <w:lang w:val="en-US"/>
-        </w:rPr>
-        <w:t xml:space="preserve"> </w:t>
+        <w:t xml:space="preserve">blinker-1.9.0 , click-8.2.1 , colorama-0.4.6 </w:t>
+      </w:r>
+      <w:r>
+        <w:rPr>
+          <w:rFonts w:ascii="Times New Roman" w:hAnsi="Times New Roman" w:cs="Times New Roman"/>
+          <w:sz w:val="24"/>
+          <w:szCs w:val="24"/>
+          <w:lang w:val="en-US"/>
+        </w:rPr>
+        <w:t xml:space="preserve">, </w:t>
+      </w:r>
+      <w:r>
+        <w:rPr>
+          <w:rFonts w:ascii="Times New Roman" w:hAnsi="Times New Roman" w:cs="Times New Roman"/>
+          <w:sz w:val="24"/>
+          <w:szCs w:val="24"/>
+          <w:lang w:val="en-US"/>
+        </w:rPr>
+        <w:t xml:space="preserve">flask-3.1.1 </w:t>
+      </w:r>
+      <w:r>
+        <w:rPr>
+          <w:rFonts w:ascii="Times New Roman" w:hAnsi="Times New Roman" w:cs="Times New Roman"/>
+          <w:sz w:val="24"/>
+          <w:szCs w:val="24"/>
+          <w:lang w:val="en-US"/>
+        </w:rPr>
+        <w:t xml:space="preserve">, </w:t>
+      </w:r>
+      <w:r>
+        <w:rPr>
+          <w:rFonts w:ascii="Times New Roman" w:hAnsi="Times New Roman" w:cs="Times New Roman"/>
+          <w:sz w:val="24"/>
+          <w:szCs w:val="24"/>
+          <w:lang w:val="en-US"/>
+        </w:rPr>
+        <w:t xml:space="preserve">itsdangerous-2.2.0 </w:t>
+      </w:r>
+      <w:r>
+        <w:rPr>
+          <w:rFonts w:ascii="Times New Roman" w:hAnsi="Times New Roman" w:cs="Times New Roman"/>
+          <w:sz w:val="24"/>
+          <w:szCs w:val="24"/>
+          <w:lang w:val="en-US"/>
+        </w:rPr>
+        <w:t xml:space="preserve">, </w:t>
+      </w:r>
+      <w:r>
+        <w:rPr>
+          <w:rFonts w:ascii="Times New Roman" w:hAnsi="Times New Roman" w:cs="Times New Roman"/>
+          <w:sz w:val="24"/>
+          <w:szCs w:val="24"/>
+          <w:lang w:val="en-US"/>
+        </w:rPr>
+        <w:t xml:space="preserve">jinja2-3.1.6 </w:t>
+      </w:r>
+      <w:r>
+        <w:rPr>
+          <w:rFonts w:ascii="Times New Roman" w:hAnsi="Times New Roman" w:cs="Times New Roman"/>
+          <w:sz w:val="24"/>
+          <w:szCs w:val="24"/>
+          <w:lang w:val="en-US"/>
+        </w:rPr>
+        <w:t xml:space="preserve">, </w:t>
+      </w:r>
+      <w:r>
+        <w:rPr>
+          <w:rFonts w:ascii="Times New Roman" w:hAnsi="Times New Roman" w:cs="Times New Roman"/>
+          <w:sz w:val="24"/>
+          <w:szCs w:val="24"/>
+          <w:lang w:val="en-US"/>
+        </w:rPr>
+        <w:t xml:space="preserve">markupsafe-3.0.2 </w:t>
+      </w:r>
+      <w:r>
+        <w:rPr>
+          <w:rFonts w:ascii="Times New Roman" w:hAnsi="Times New Roman" w:cs="Times New Roman"/>
+          <w:sz w:val="24"/>
+          <w:szCs w:val="24"/>
+          <w:lang w:val="en-US"/>
+        </w:rPr>
+        <w:t xml:space="preserve">, </w:t>
       </w:r>
       <w:r>
         <w:rPr>
@@ -1150,7 +1010,6 @@
         </w:rPr>
         <w:t> </w:t>
       </w:r>
-      <w:proofErr w:type="gramStart"/>
       <w:r>
         <w:rPr>
           <w:rFonts w:ascii="Times New Roman" w:hAnsi="Times New Roman" w:cs="Times New Roman"/>
@@ -1176,58 +1035,17 @@
           <w:szCs w:val="24"/>
           <w:lang w:val="en-US"/>
         </w:rPr>
-        <w:t>ain</w:t>
-      </w:r>
-      <w:proofErr w:type="gramEnd"/>
-      <w:r>
-        <w:rPr>
-          <w:rFonts w:ascii="Times New Roman" w:hAnsi="Times New Roman" w:cs="Times New Roman"/>
-          <w:sz w:val="24"/>
-          <w:szCs w:val="24"/>
-          <w:lang w:val="en-US"/>
-        </w:rPr>
-        <w:t xml:space="preserve"> </w:t>
-      </w:r>
-      <w:proofErr w:type="gramStart"/>
-      <w:r>
-        <w:rPr>
-          <w:rFonts w:ascii="Times New Roman" w:hAnsi="Times New Roman" w:cs="Times New Roman"/>
-          <w:sz w:val="24"/>
-          <w:szCs w:val="24"/>
-          <w:lang w:val="en-US"/>
-        </w:rPr>
-        <w:t>folder</w:t>
-      </w:r>
-      <w:r>
-        <w:rPr>
-          <w:rFonts w:ascii="Times New Roman" w:hAnsi="Times New Roman" w:cs="Times New Roman"/>
-          <w:sz w:val="24"/>
-          <w:szCs w:val="24"/>
-          <w:lang w:val="en-US"/>
-        </w:rPr>
-        <w:t xml:space="preserve"> )</w:t>
-      </w:r>
-      <w:proofErr w:type="gramEnd"/>
-      <w:r>
-        <w:rPr>
-          <w:rFonts w:ascii="Times New Roman" w:hAnsi="Times New Roman" w:cs="Times New Roman"/>
-          <w:sz w:val="24"/>
-          <w:szCs w:val="24"/>
-          <w:lang w:val="en-US"/>
-        </w:rPr>
-        <w:t xml:space="preserve"> </w:t>
-      </w:r>
-      <w:proofErr w:type="gramStart"/>
-      <w:r>
-        <w:rPr>
-          <w:rFonts w:ascii="Times New Roman" w:hAnsi="Times New Roman" w:cs="Times New Roman"/>
-          <w:sz w:val="24"/>
-          <w:szCs w:val="24"/>
-          <w:lang w:val="en-US"/>
-        </w:rPr>
-        <w:t>contains :</w:t>
-      </w:r>
-      <w:proofErr w:type="gramEnd"/>
+        <w:t>ain folder</w:t>
+      </w:r>
+      <w:r>
+        <w:rPr>
+          <w:rFonts w:ascii="Times New Roman" w:hAnsi="Times New Roman" w:cs="Times New Roman"/>
+          <w:sz w:val="24"/>
+          <w:szCs w:val="24"/>
+          <w:lang w:val="en-US"/>
+        </w:rPr>
+        <w:t xml:space="preserve"> ) contains :</w:t>
+      </w:r>
     </w:p>
     <w:p>
       <w:pPr>
@@ -1397,7 +1215,6 @@
         </w:rPr>
         <w:t xml:space="preserve"> </w:t>
       </w:r>
-      <w:proofErr w:type="gramStart"/>
       <w:r>
         <w:rPr>
           <w:rFonts w:ascii="Times New Roman" w:hAnsi="Times New Roman" w:cs="Times New Roman"/>
@@ -1416,18 +1233,7 @@
           <w:highlight w:val="yellow"/>
           <w:lang w:val="en-US"/>
         </w:rPr>
-        <w:t>:</w:t>
-      </w:r>
-      <w:proofErr w:type="gramEnd"/>
-      <w:r>
-        <w:rPr>
-          <w:rFonts w:ascii="Times New Roman" w:hAnsi="Times New Roman" w:cs="Times New Roman"/>
-          <w:sz w:val="24"/>
-          <w:szCs w:val="24"/>
-          <w:highlight w:val="yellow"/>
-          <w:lang w:val="en-US"/>
-        </w:rPr>
-        <w:t xml:space="preserve"> </w:t>
+        <w:t xml:space="preserve">: </w:t>
       </w:r>
     </w:p>
     <w:p>
@@ -2045,6 +1851,66 @@
           <w:lang w:val="en-US"/>
         </w:rPr>
         <w:t>what I did in frontend</w:t>
+      </w:r>
+    </w:p>
+    <w:p>
+      <w:pPr>
+        <w:pStyle w:val="ListParagraph"/>
+        <w:numPr>
+          <w:ilvl w:val="0"/>
+          <w:numId w:val="11"/>
+        </w:numPr>
+        <w:rPr>
+          <w:rFonts w:ascii="Times New Roman" w:hAnsi="Times New Roman" w:cs="Times New Roman"/>
+          <w:sz w:val="24"/>
+          <w:szCs w:val="24"/>
+          <w:lang w:val="en-US"/>
+        </w:rPr>
+      </w:pPr>
+      <w:r>
+        <w:rPr>
+          <w:rFonts w:ascii="Times New Roman" w:hAnsi="Times New Roman" w:cs="Times New Roman"/>
+          <w:sz w:val="24"/>
+          <w:szCs w:val="24"/>
+          <w:lang w:val="en-US"/>
+        </w:rPr>
+        <w:t xml:space="preserve">I import request </w:t>
+      </w:r>
+      <w:r>
+        <w:rPr>
+          <w:rFonts w:ascii="Times New Roman" w:hAnsi="Times New Roman" w:cs="Times New Roman"/>
+          <w:sz w:val="24"/>
+          <w:szCs w:val="24"/>
+          <w:lang w:val="en-US"/>
+        </w:rPr>
+        <w:t>from flask to recycle all information from the input of the user</w:t>
+      </w:r>
+      <w:r>
+        <w:rPr>
+          <w:rFonts w:ascii="Times New Roman" w:hAnsi="Times New Roman" w:cs="Times New Roman"/>
+          <w:sz w:val="24"/>
+          <w:szCs w:val="24"/>
+          <w:lang w:val="en-US"/>
+        </w:rPr>
+        <w:t xml:space="preserve">, also I create </w:t>
+      </w:r>
+      <w:r>
+        <w:rPr>
+          <w:rFonts w:ascii="Times New Roman" w:hAnsi="Times New Roman" w:cs="Times New Roman"/>
+          <w:sz w:val="24"/>
+          <w:szCs w:val="24"/>
+          <w:lang w:val="en-US"/>
+        </w:rPr>
+        <w:t xml:space="preserve">some loops to verify if the information the user </w:t>
+      </w:r>
+      <w:r>
+        <w:rPr>
+          <w:rFonts w:ascii="Times New Roman" w:hAnsi="Times New Roman" w:cs="Times New Roman"/>
+          <w:sz w:val="24"/>
+          <w:szCs w:val="24"/>
+          <w:lang w:val="en-US"/>
+        </w:rPr>
+        <w:t>has put is well or not .</w:t>
       </w:r>
     </w:p>
     <w:p>
@@ -2333,7 +2199,7 @@
     <mc:AlternateContent>
       <mc:Choice Requires="v">
         <w:pict>
-          <v:shapetype w14:anchorId="6D07E8BC" id="_x0000_t75" coordsize="21600,21600" o:spt="75" o:preferrelative="t" path="m@4@5l@4@11@9@11@9@5xe" filled="f" stroked="f">
+          <v:shapetype w14:anchorId="6B906F8D" id="_x0000_t75" coordsize="21600,21600" o:spt="75" o:preferrelative="t" path="m@4@5l@4@11@9@11@9@5xe" filled="f" stroked="f">
             <v:stroke joinstyle="miter"/>
             <v:formulas>
               <v:f eqn="if lineDrawn pixelLineWidth 0"/>
@@ -2359,10 +2225,10 @@
       </mc:Choice>
       <mc:Fallback>
         <w:drawing>
-          <wp:inline distT="0" distB="0" distL="0" distR="0" wp14:anchorId="46CC7A16" wp14:editId="46CC7A17">
+          <wp:inline distT="0" distB="0" distL="0" distR="0" wp14:anchorId="125EF772" wp14:editId="60479BF1">
             <wp:extent cx="142875" cy="142875"/>
             <wp:effectExtent l="0" t="0" r="9525" b="9525"/>
-            <wp:docPr id="156214151" name="Picture 1" descr="C:\Users\Fassia\AppData\Local\Temp\mso26BB.tmp"/>
+            <wp:docPr id="1680027752" name="Picture 1" descr="C:\Users\Fassia\AppData\Local\Temp\mso26BB.tmp"/>
             <wp:cNvGraphicFramePr>
               <a:graphicFrameLocks xmlns:a="http://schemas.openxmlformats.org/drawingml/2006/main" noChangeAspect="1"/>
             </wp:cNvGraphicFramePr>
@@ -4295,6 +4161,7 @@
   <w:style w:type="character" w:default="1" w:styleId="DefaultParagraphFont">
     <w:name w:val="Default Paragraph Font"/>
     <w:uiPriority w:val="1"/>
+    <w:semiHidden/>
     <w:unhideWhenUsed/>
   </w:style>
   <w:style w:type="table" w:default="1" w:styleId="TableNormal">

</xml_diff>